<commit_message>
BlackHole VLAN ID javítása
</commit_message>
<xml_diff>
--- a/DuoNetwork - Melléklet (Logikai).docx
+++ b/DuoNetwork - Melléklet (Logikai).docx
@@ -182,7 +182,10 @@
         <w:t xml:space="preserve"> </w:t>
       </w:r>
       <w:r>
-        <w:sym w:font="Wingdings" w:char="F0E0"/>
+        <w:rPr>
+          <w:rFonts w:ascii="Wingdings" w:hAnsi="Wingdings" w:eastAsia="Wingdings" w:cs="Wingdings"/>
+        </w:rPr>
+        <w:t>à</w:t>
       </w:r>
       <w:r>
         <w:rPr>
@@ -221,7 +224,10 @@
         <w:t xml:space="preserve"> </w:t>
       </w:r>
       <w:r>
-        <w:sym w:font="Wingdings" w:char="F0E0"/>
+        <w:rPr>
+          <w:rFonts w:ascii="Wingdings" w:hAnsi="Wingdings" w:eastAsia="Wingdings" w:cs="Wingdings"/>
+        </w:rPr>
+        <w:t>à</w:t>
       </w:r>
       <w:r>
         <w:rPr>
@@ -260,7 +266,10 @@
         <w:t xml:space="preserve"> </w:t>
       </w:r>
       <w:r>
-        <w:sym w:font="Wingdings" w:char="F0E0"/>
+        <w:rPr>
+          <w:rFonts w:ascii="Wingdings" w:hAnsi="Wingdings" w:eastAsia="Wingdings" w:cs="Wingdings"/>
+        </w:rPr>
+        <w:t>à</w:t>
       </w:r>
       <w:r>
         <w:rPr>
@@ -1029,7 +1038,6 @@
           <w:sz w:val="28"/>
           <w:szCs w:val="28"/>
         </w:rPr>
-        <w:lastRenderedPageBreak/>
         <w:t>Nem használt portok lekapcsolása</w:t>
       </w:r>
     </w:p>
@@ -1177,7 +1185,10 @@
         <w:t xml:space="preserve">Vlan 10 </w:t>
       </w:r>
       <w:r>
-        <w:sym w:font="Wingdings" w:char="F0E0"/>
+        <w:rPr>
+          <w:rFonts w:ascii="Wingdings" w:hAnsi="Wingdings" w:eastAsia="Wingdings" w:cs="Wingdings"/>
+        </w:rPr>
+        <w:t>à</w:t>
       </w:r>
       <w:r>
         <w:rPr>
@@ -1214,7 +1225,10 @@
         <w:t xml:space="preserve">Vlan 20 </w:t>
       </w:r>
       <w:r>
-        <w:sym w:font="Wingdings" w:char="F0E0"/>
+        <w:rPr>
+          <w:rFonts w:ascii="Wingdings" w:hAnsi="Wingdings" w:eastAsia="Wingdings" w:cs="Wingdings"/>
+        </w:rPr>
+        <w:t>à</w:t>
       </w:r>
       <w:r>
         <w:rPr>
@@ -1244,7 +1258,10 @@
         <w:t xml:space="preserve">Vlan 30 </w:t>
       </w:r>
       <w:r>
-        <w:sym w:font="Wingdings" w:char="F0E0"/>
+        <w:rPr>
+          <w:rFonts w:ascii="Wingdings" w:hAnsi="Wingdings" w:eastAsia="Wingdings" w:cs="Wingdings"/>
+        </w:rPr>
+        <w:t>à</w:t>
       </w:r>
       <w:r>
         <w:rPr>
@@ -1271,14 +1288,7 @@
           <w:sz w:val="28"/>
           <w:szCs w:val="28"/>
         </w:rPr>
-        <w:t xml:space="preserve">Vlan 4094 </w:t>
-      </w:r>
-      <w:r>
-        <w:rPr>
-          <w:sz w:val="28"/>
-          <w:szCs w:val="28"/>
-        </w:rPr>
-        <w:sym w:font="Wingdings" w:char="F0E0"/>
+        <w:t>Vlan</w:t>
       </w:r>
       <w:r>
         <w:rPr>
@@ -1287,15 +1297,42 @@
         </w:rPr>
         <w:t xml:space="preserve"> </w:t>
       </w:r>
-      <w:proofErr w:type="spellStart"/>
-      <w:r>
-        <w:rPr>
-          <w:sz w:val="28"/>
-          <w:szCs w:val="28"/>
-        </w:rPr>
-        <w:t>blackhole</w:t>
-      </w:r>
-      <w:proofErr w:type="spellEnd"/>
+      <w:r>
+        <w:rPr>
+          <w:sz w:val="28"/>
+          <w:szCs w:val="28"/>
+        </w:rPr>
+        <w:t>200</w:t>
+      </w:r>
+      <w:r>
+        <w:rPr>
+          <w:sz w:val="28"/>
+          <w:szCs w:val="28"/>
+        </w:rPr>
+        <w:t xml:space="preserve"> </w:t>
+      </w:r>
+      <w:r>
+        <w:rPr>
+          <w:rFonts w:ascii="Wingdings" w:hAnsi="Wingdings" w:eastAsia="Wingdings" w:cs="Wingdings"/>
+          <w:sz w:val="28"/>
+          <w:szCs w:val="28"/>
+        </w:rPr>
+        <w:t>à</w:t>
+      </w:r>
+      <w:r>
+        <w:rPr>
+          <w:sz w:val="28"/>
+          <w:szCs w:val="28"/>
+        </w:rPr>
+        <w:t xml:space="preserve"> </w:t>
+      </w:r>
+      <w:r>
+        <w:rPr>
+          <w:sz w:val="28"/>
+          <w:szCs w:val="28"/>
+        </w:rPr>
+        <w:t>BlackHole</w:t>
+      </w:r>
     </w:p>
     <w:p>
       <w:pPr>
@@ -1309,7 +1346,7 @@
           <w:szCs w:val="28"/>
         </w:rPr>
         <w:sectPr>
-          <w:pgSz w:w="11906" w:h="16838"/>
+          <w:pgSz w:w="11906" w:h="16838" w:orient="portrait"/>
           <w:pgMar w:top="1417" w:right="1417" w:bottom="1417" w:left="1417" w:header="708" w:footer="708" w:gutter="0"/>
           <w:cols w:space="708"/>
           <w:docGrid w:linePitch="360"/>
@@ -1323,7 +1360,10 @@
         <w:t xml:space="preserve">Vlan 199 </w:t>
       </w:r>
       <w:r>
-        <w:sym w:font="Wingdings" w:char="F0E0"/>
+        <w:rPr>
+          <w:rFonts w:ascii="Wingdings" w:hAnsi="Wingdings" w:eastAsia="Wingdings" w:cs="Wingdings"/>
+        </w:rPr>
+        <w:t>à</w:t>
       </w:r>
       <w:r>
         <w:rPr>
@@ -1941,7 +1981,7 @@
       </w:r>
     </w:p>
     <w:sectPr>
-      <w:pgSz w:w="11906" w:h="16838"/>
+      <w:pgSz w:w="11906" w:h="16838" w:orient="portrait"/>
       <w:pgMar w:top="1417" w:right="1417" w:bottom="1417" w:left="1417" w:header="708" w:footer="708" w:gutter="0"/>
       <w:cols w:space="708"/>
       <w:docGrid w:linePitch="360"/>
@@ -1965,7 +2005,7 @@
         <w:ind w:left="720" w:hanging="360"/>
       </w:pPr>
       <w:rPr>
-        <w:rFonts w:ascii="Symbol" w:hAnsi="Symbol" w:hint="default"/>
+        <w:rFonts w:hint="default" w:ascii="Symbol" w:hAnsi="Symbol"/>
       </w:rPr>
     </w:lvl>
     <w:lvl w:ilvl="1" w:tplc="040E0003">
@@ -1977,7 +2017,7 @@
         <w:ind w:left="1440" w:hanging="360"/>
       </w:pPr>
       <w:rPr>
-        <w:rFonts w:ascii="Courier New" w:hAnsi="Courier New" w:cs="Courier New" w:hint="default"/>
+        <w:rFonts w:hint="default" w:ascii="Courier New" w:hAnsi="Courier New" w:cs="Courier New"/>
       </w:rPr>
     </w:lvl>
     <w:lvl w:ilvl="2" w:tplc="040E0005">
@@ -1989,7 +2029,7 @@
         <w:ind w:left="2160" w:hanging="360"/>
       </w:pPr>
       <w:rPr>
-        <w:rFonts w:ascii="Wingdings" w:hAnsi="Wingdings" w:hint="default"/>
+        <w:rFonts w:hint="default" w:ascii="Wingdings" w:hAnsi="Wingdings"/>
       </w:rPr>
     </w:lvl>
     <w:lvl w:ilvl="3" w:tplc="040E0001">
@@ -2001,7 +2041,7 @@
         <w:ind w:left="2880" w:hanging="360"/>
       </w:pPr>
       <w:rPr>
-        <w:rFonts w:ascii="Symbol" w:hAnsi="Symbol" w:hint="default"/>
+        <w:rFonts w:hint="default" w:ascii="Symbol" w:hAnsi="Symbol"/>
       </w:rPr>
     </w:lvl>
     <w:lvl w:ilvl="4" w:tplc="040E0003" w:tentative="1">
@@ -2013,7 +2053,7 @@
         <w:ind w:left="3600" w:hanging="360"/>
       </w:pPr>
       <w:rPr>
-        <w:rFonts w:ascii="Courier New" w:hAnsi="Courier New" w:cs="Courier New" w:hint="default"/>
+        <w:rFonts w:hint="default" w:ascii="Courier New" w:hAnsi="Courier New" w:cs="Courier New"/>
       </w:rPr>
     </w:lvl>
     <w:lvl w:ilvl="5" w:tplc="040E0005" w:tentative="1">
@@ -2025,7 +2065,7 @@
         <w:ind w:left="4320" w:hanging="360"/>
       </w:pPr>
       <w:rPr>
-        <w:rFonts w:ascii="Wingdings" w:hAnsi="Wingdings" w:hint="default"/>
+        <w:rFonts w:hint="default" w:ascii="Wingdings" w:hAnsi="Wingdings"/>
       </w:rPr>
     </w:lvl>
     <w:lvl w:ilvl="6" w:tplc="040E0001" w:tentative="1">
@@ -2037,7 +2077,7 @@
         <w:ind w:left="5040" w:hanging="360"/>
       </w:pPr>
       <w:rPr>
-        <w:rFonts w:ascii="Symbol" w:hAnsi="Symbol" w:hint="default"/>
+        <w:rFonts w:hint="default" w:ascii="Symbol" w:hAnsi="Symbol"/>
       </w:rPr>
     </w:lvl>
     <w:lvl w:ilvl="7" w:tplc="040E0003" w:tentative="1">
@@ -2049,7 +2089,7 @@
         <w:ind w:left="5760" w:hanging="360"/>
       </w:pPr>
       <w:rPr>
-        <w:rFonts w:ascii="Courier New" w:hAnsi="Courier New" w:cs="Courier New" w:hint="default"/>
+        <w:rFonts w:hint="default" w:ascii="Courier New" w:hAnsi="Courier New" w:cs="Courier New"/>
       </w:rPr>
     </w:lvl>
     <w:lvl w:ilvl="8" w:tplc="040E0005" w:tentative="1">
@@ -2061,7 +2101,7 @@
         <w:ind w:left="6480" w:hanging="360"/>
       </w:pPr>
       <w:rPr>
-        <w:rFonts w:ascii="Wingdings" w:hAnsi="Wingdings" w:hint="default"/>
+        <w:rFonts w:hint="default" w:ascii="Wingdings" w:hAnsi="Wingdings"/>
       </w:rPr>
     </w:lvl>
   </w:abstractNum>
@@ -2078,7 +2118,7 @@
         <w:ind w:left="720" w:hanging="360"/>
       </w:pPr>
       <w:rPr>
-        <w:rFonts w:ascii="Symbol" w:hAnsi="Symbol" w:hint="default"/>
+        <w:rFonts w:hint="default" w:ascii="Symbol" w:hAnsi="Symbol"/>
       </w:rPr>
     </w:lvl>
     <w:lvl w:ilvl="1" w:tplc="040E0003">
@@ -2090,7 +2130,7 @@
         <w:ind w:left="1440" w:hanging="360"/>
       </w:pPr>
       <w:rPr>
-        <w:rFonts w:ascii="Courier New" w:hAnsi="Courier New" w:cs="Courier New" w:hint="default"/>
+        <w:rFonts w:hint="default" w:ascii="Courier New" w:hAnsi="Courier New" w:cs="Courier New"/>
       </w:rPr>
     </w:lvl>
     <w:lvl w:ilvl="2" w:tplc="040E0005" w:tentative="1">
@@ -2102,7 +2142,7 @@
         <w:ind w:left="2160" w:hanging="360"/>
       </w:pPr>
       <w:rPr>
-        <w:rFonts w:ascii="Wingdings" w:hAnsi="Wingdings" w:hint="default"/>
+        <w:rFonts w:hint="default" w:ascii="Wingdings" w:hAnsi="Wingdings"/>
       </w:rPr>
     </w:lvl>
     <w:lvl w:ilvl="3" w:tplc="040E0001" w:tentative="1">
@@ -2114,7 +2154,7 @@
         <w:ind w:left="2880" w:hanging="360"/>
       </w:pPr>
       <w:rPr>
-        <w:rFonts w:ascii="Symbol" w:hAnsi="Symbol" w:hint="default"/>
+        <w:rFonts w:hint="default" w:ascii="Symbol" w:hAnsi="Symbol"/>
       </w:rPr>
     </w:lvl>
     <w:lvl w:ilvl="4" w:tplc="040E0003" w:tentative="1">
@@ -2126,7 +2166,7 @@
         <w:ind w:left="3600" w:hanging="360"/>
       </w:pPr>
       <w:rPr>
-        <w:rFonts w:ascii="Courier New" w:hAnsi="Courier New" w:cs="Courier New" w:hint="default"/>
+        <w:rFonts w:hint="default" w:ascii="Courier New" w:hAnsi="Courier New" w:cs="Courier New"/>
       </w:rPr>
     </w:lvl>
     <w:lvl w:ilvl="5" w:tplc="040E0005" w:tentative="1">
@@ -2138,7 +2178,7 @@
         <w:ind w:left="4320" w:hanging="360"/>
       </w:pPr>
       <w:rPr>
-        <w:rFonts w:ascii="Wingdings" w:hAnsi="Wingdings" w:hint="default"/>
+        <w:rFonts w:hint="default" w:ascii="Wingdings" w:hAnsi="Wingdings"/>
       </w:rPr>
     </w:lvl>
     <w:lvl w:ilvl="6" w:tplc="040E0001" w:tentative="1">
@@ -2150,7 +2190,7 @@
         <w:ind w:left="5040" w:hanging="360"/>
       </w:pPr>
       <w:rPr>
-        <w:rFonts w:ascii="Symbol" w:hAnsi="Symbol" w:hint="default"/>
+        <w:rFonts w:hint="default" w:ascii="Symbol" w:hAnsi="Symbol"/>
       </w:rPr>
     </w:lvl>
     <w:lvl w:ilvl="7" w:tplc="040E0003" w:tentative="1">
@@ -2162,7 +2202,7 @@
         <w:ind w:left="5760" w:hanging="360"/>
       </w:pPr>
       <w:rPr>
-        <w:rFonts w:ascii="Courier New" w:hAnsi="Courier New" w:cs="Courier New" w:hint="default"/>
+        <w:rFonts w:hint="default" w:ascii="Courier New" w:hAnsi="Courier New" w:cs="Courier New"/>
       </w:rPr>
     </w:lvl>
     <w:lvl w:ilvl="8" w:tplc="040E0005" w:tentative="1">
@@ -2174,7 +2214,7 @@
         <w:ind w:left="6480" w:hanging="360"/>
       </w:pPr>
       <w:rPr>
-        <w:rFonts w:ascii="Wingdings" w:hAnsi="Wingdings" w:hint="default"/>
+        <w:rFonts w:hint="default" w:ascii="Wingdings" w:hAnsi="Wingdings"/>
       </w:rPr>
     </w:lvl>
   </w:abstractNum>
@@ -2191,7 +2231,7 @@
         <w:ind w:left="720" w:hanging="360"/>
       </w:pPr>
       <w:rPr>
-        <w:rFonts w:ascii="Symbol" w:hAnsi="Symbol" w:hint="default"/>
+        <w:rFonts w:hint="default" w:ascii="Symbol" w:hAnsi="Symbol"/>
       </w:rPr>
     </w:lvl>
     <w:lvl w:ilvl="1" w:tplc="040E0003">
@@ -2203,7 +2243,7 @@
         <w:ind w:left="1440" w:hanging="360"/>
       </w:pPr>
       <w:rPr>
-        <w:rFonts w:ascii="Courier New" w:hAnsi="Courier New" w:cs="Courier New" w:hint="default"/>
+        <w:rFonts w:hint="default" w:ascii="Courier New" w:hAnsi="Courier New" w:cs="Courier New"/>
       </w:rPr>
     </w:lvl>
     <w:lvl w:ilvl="2" w:tplc="040E0005" w:tentative="1">
@@ -2215,7 +2255,7 @@
         <w:ind w:left="2160" w:hanging="360"/>
       </w:pPr>
       <w:rPr>
-        <w:rFonts w:ascii="Wingdings" w:hAnsi="Wingdings" w:hint="default"/>
+        <w:rFonts w:hint="default" w:ascii="Wingdings" w:hAnsi="Wingdings"/>
       </w:rPr>
     </w:lvl>
     <w:lvl w:ilvl="3" w:tplc="040E0001" w:tentative="1">
@@ -2227,7 +2267,7 @@
         <w:ind w:left="2880" w:hanging="360"/>
       </w:pPr>
       <w:rPr>
-        <w:rFonts w:ascii="Symbol" w:hAnsi="Symbol" w:hint="default"/>
+        <w:rFonts w:hint="default" w:ascii="Symbol" w:hAnsi="Symbol"/>
       </w:rPr>
     </w:lvl>
     <w:lvl w:ilvl="4" w:tplc="040E0003" w:tentative="1">
@@ -2239,7 +2279,7 @@
         <w:ind w:left="3600" w:hanging="360"/>
       </w:pPr>
       <w:rPr>
-        <w:rFonts w:ascii="Courier New" w:hAnsi="Courier New" w:cs="Courier New" w:hint="default"/>
+        <w:rFonts w:hint="default" w:ascii="Courier New" w:hAnsi="Courier New" w:cs="Courier New"/>
       </w:rPr>
     </w:lvl>
     <w:lvl w:ilvl="5" w:tplc="040E0005" w:tentative="1">
@@ -2251,7 +2291,7 @@
         <w:ind w:left="4320" w:hanging="360"/>
       </w:pPr>
       <w:rPr>
-        <w:rFonts w:ascii="Wingdings" w:hAnsi="Wingdings" w:hint="default"/>
+        <w:rFonts w:hint="default" w:ascii="Wingdings" w:hAnsi="Wingdings"/>
       </w:rPr>
     </w:lvl>
     <w:lvl w:ilvl="6" w:tplc="040E0001" w:tentative="1">
@@ -2263,7 +2303,7 @@
         <w:ind w:left="5040" w:hanging="360"/>
       </w:pPr>
       <w:rPr>
-        <w:rFonts w:ascii="Symbol" w:hAnsi="Symbol" w:hint="default"/>
+        <w:rFonts w:hint="default" w:ascii="Symbol" w:hAnsi="Symbol"/>
       </w:rPr>
     </w:lvl>
     <w:lvl w:ilvl="7" w:tplc="040E0003" w:tentative="1">
@@ -2275,7 +2315,7 @@
         <w:ind w:left="5760" w:hanging="360"/>
       </w:pPr>
       <w:rPr>
-        <w:rFonts w:ascii="Courier New" w:hAnsi="Courier New" w:cs="Courier New" w:hint="default"/>
+        <w:rFonts w:hint="default" w:ascii="Courier New" w:hAnsi="Courier New" w:cs="Courier New"/>
       </w:rPr>
     </w:lvl>
     <w:lvl w:ilvl="8" w:tplc="040E0005" w:tentative="1">
@@ -2287,7 +2327,7 @@
         <w:ind w:left="6480" w:hanging="360"/>
       </w:pPr>
       <w:rPr>
-        <w:rFonts w:ascii="Wingdings" w:hAnsi="Wingdings" w:hint="default"/>
+        <w:rFonts w:hint="default" w:ascii="Wingdings" w:hAnsi="Wingdings"/>
       </w:rPr>
     </w:lvl>
   </w:abstractNum>
@@ -2304,7 +2344,7 @@
         <w:ind w:left="720" w:hanging="360"/>
       </w:pPr>
       <w:rPr>
-        <w:rFonts w:ascii="Symbol" w:hAnsi="Symbol" w:hint="default"/>
+        <w:rFonts w:hint="default" w:ascii="Symbol" w:hAnsi="Symbol"/>
       </w:rPr>
     </w:lvl>
     <w:lvl w:ilvl="1" w:tplc="040E0003" w:tentative="1">
@@ -2316,7 +2356,7 @@
         <w:ind w:left="1440" w:hanging="360"/>
       </w:pPr>
       <w:rPr>
-        <w:rFonts w:ascii="Courier New" w:hAnsi="Courier New" w:cs="Courier New" w:hint="default"/>
+        <w:rFonts w:hint="default" w:ascii="Courier New" w:hAnsi="Courier New" w:cs="Courier New"/>
       </w:rPr>
     </w:lvl>
     <w:lvl w:ilvl="2" w:tplc="040E0005" w:tentative="1">
@@ -2328,7 +2368,7 @@
         <w:ind w:left="2160" w:hanging="360"/>
       </w:pPr>
       <w:rPr>
-        <w:rFonts w:ascii="Wingdings" w:hAnsi="Wingdings" w:hint="default"/>
+        <w:rFonts w:hint="default" w:ascii="Wingdings" w:hAnsi="Wingdings"/>
       </w:rPr>
     </w:lvl>
     <w:lvl w:ilvl="3" w:tplc="040E0001" w:tentative="1">
@@ -2340,7 +2380,7 @@
         <w:ind w:left="2880" w:hanging="360"/>
       </w:pPr>
       <w:rPr>
-        <w:rFonts w:ascii="Symbol" w:hAnsi="Symbol" w:hint="default"/>
+        <w:rFonts w:hint="default" w:ascii="Symbol" w:hAnsi="Symbol"/>
       </w:rPr>
     </w:lvl>
     <w:lvl w:ilvl="4" w:tplc="040E0003" w:tentative="1">
@@ -2352,7 +2392,7 @@
         <w:ind w:left="3600" w:hanging="360"/>
       </w:pPr>
       <w:rPr>
-        <w:rFonts w:ascii="Courier New" w:hAnsi="Courier New" w:cs="Courier New" w:hint="default"/>
+        <w:rFonts w:hint="default" w:ascii="Courier New" w:hAnsi="Courier New" w:cs="Courier New"/>
       </w:rPr>
     </w:lvl>
     <w:lvl w:ilvl="5" w:tplc="040E0005" w:tentative="1">
@@ -2364,7 +2404,7 @@
         <w:ind w:left="4320" w:hanging="360"/>
       </w:pPr>
       <w:rPr>
-        <w:rFonts w:ascii="Wingdings" w:hAnsi="Wingdings" w:hint="default"/>
+        <w:rFonts w:hint="default" w:ascii="Wingdings" w:hAnsi="Wingdings"/>
       </w:rPr>
     </w:lvl>
     <w:lvl w:ilvl="6" w:tplc="040E0001" w:tentative="1">
@@ -2376,7 +2416,7 @@
         <w:ind w:left="5040" w:hanging="360"/>
       </w:pPr>
       <w:rPr>
-        <w:rFonts w:ascii="Symbol" w:hAnsi="Symbol" w:hint="default"/>
+        <w:rFonts w:hint="default" w:ascii="Symbol" w:hAnsi="Symbol"/>
       </w:rPr>
     </w:lvl>
     <w:lvl w:ilvl="7" w:tplc="040E0003" w:tentative="1">
@@ -2388,7 +2428,7 @@
         <w:ind w:left="5760" w:hanging="360"/>
       </w:pPr>
       <w:rPr>
-        <w:rFonts w:ascii="Courier New" w:hAnsi="Courier New" w:cs="Courier New" w:hint="default"/>
+        <w:rFonts w:hint="default" w:ascii="Courier New" w:hAnsi="Courier New" w:cs="Courier New"/>
       </w:rPr>
     </w:lvl>
     <w:lvl w:ilvl="8" w:tplc="040E0005" w:tentative="1">
@@ -2400,7 +2440,7 @@
         <w:ind w:left="6480" w:hanging="360"/>
       </w:pPr>
       <w:rPr>
-        <w:rFonts w:ascii="Wingdings" w:hAnsi="Wingdings" w:hint="default"/>
+        <w:rFonts w:hint="default" w:ascii="Wingdings" w:hAnsi="Wingdings"/>
       </w:rPr>
     </w:lvl>
   </w:abstractNum>
@@ -2417,7 +2457,7 @@
         <w:ind w:left="720" w:hanging="360"/>
       </w:pPr>
       <w:rPr>
-        <w:rFonts w:ascii="Courier New" w:hAnsi="Courier New" w:cs="Courier New" w:hint="default"/>
+        <w:rFonts w:hint="default" w:ascii="Courier New" w:hAnsi="Courier New" w:cs="Courier New"/>
       </w:rPr>
     </w:lvl>
     <w:lvl w:ilvl="1" w:tplc="040E0003">
@@ -2429,7 +2469,7 @@
         <w:ind w:left="1440" w:hanging="360"/>
       </w:pPr>
       <w:rPr>
-        <w:rFonts w:ascii="Courier New" w:hAnsi="Courier New" w:cs="Courier New" w:hint="default"/>
+        <w:rFonts w:hint="default" w:ascii="Courier New" w:hAnsi="Courier New" w:cs="Courier New"/>
       </w:rPr>
     </w:lvl>
     <w:lvl w:ilvl="2" w:tplc="040E0005" w:tentative="1">
@@ -2441,7 +2481,7 @@
         <w:ind w:left="2160" w:hanging="360"/>
       </w:pPr>
       <w:rPr>
-        <w:rFonts w:ascii="Wingdings" w:hAnsi="Wingdings" w:hint="default"/>
+        <w:rFonts w:hint="default" w:ascii="Wingdings" w:hAnsi="Wingdings"/>
       </w:rPr>
     </w:lvl>
     <w:lvl w:ilvl="3" w:tplc="040E0001" w:tentative="1">
@@ -2453,7 +2493,7 @@
         <w:ind w:left="2880" w:hanging="360"/>
       </w:pPr>
       <w:rPr>
-        <w:rFonts w:ascii="Symbol" w:hAnsi="Symbol" w:hint="default"/>
+        <w:rFonts w:hint="default" w:ascii="Symbol" w:hAnsi="Symbol"/>
       </w:rPr>
     </w:lvl>
     <w:lvl w:ilvl="4" w:tplc="040E0003" w:tentative="1">
@@ -2465,7 +2505,7 @@
         <w:ind w:left="3600" w:hanging="360"/>
       </w:pPr>
       <w:rPr>
-        <w:rFonts w:ascii="Courier New" w:hAnsi="Courier New" w:cs="Courier New" w:hint="default"/>
+        <w:rFonts w:hint="default" w:ascii="Courier New" w:hAnsi="Courier New" w:cs="Courier New"/>
       </w:rPr>
     </w:lvl>
     <w:lvl w:ilvl="5" w:tplc="040E0005" w:tentative="1">
@@ -2477,7 +2517,7 @@
         <w:ind w:left="4320" w:hanging="360"/>
       </w:pPr>
       <w:rPr>
-        <w:rFonts w:ascii="Wingdings" w:hAnsi="Wingdings" w:hint="default"/>
+        <w:rFonts w:hint="default" w:ascii="Wingdings" w:hAnsi="Wingdings"/>
       </w:rPr>
     </w:lvl>
     <w:lvl w:ilvl="6" w:tplc="040E0001" w:tentative="1">
@@ -2489,7 +2529,7 @@
         <w:ind w:left="5040" w:hanging="360"/>
       </w:pPr>
       <w:rPr>
-        <w:rFonts w:ascii="Symbol" w:hAnsi="Symbol" w:hint="default"/>
+        <w:rFonts w:hint="default" w:ascii="Symbol" w:hAnsi="Symbol"/>
       </w:rPr>
     </w:lvl>
     <w:lvl w:ilvl="7" w:tplc="040E0003" w:tentative="1">
@@ -2501,7 +2541,7 @@
         <w:ind w:left="5760" w:hanging="360"/>
       </w:pPr>
       <w:rPr>
-        <w:rFonts w:ascii="Courier New" w:hAnsi="Courier New" w:cs="Courier New" w:hint="default"/>
+        <w:rFonts w:hint="default" w:ascii="Courier New" w:hAnsi="Courier New" w:cs="Courier New"/>
       </w:rPr>
     </w:lvl>
     <w:lvl w:ilvl="8" w:tplc="040E0005" w:tentative="1">
@@ -2513,7 +2553,7 @@
         <w:ind w:left="6480" w:hanging="360"/>
       </w:pPr>
       <w:rPr>
-        <w:rFonts w:ascii="Wingdings" w:hAnsi="Wingdings" w:hint="default"/>
+        <w:rFonts w:hint="default" w:ascii="Wingdings" w:hAnsi="Wingdings"/>
       </w:rPr>
     </w:lvl>
   </w:abstractNum>
@@ -2530,7 +2570,7 @@
         <w:ind w:left="1068" w:hanging="360"/>
       </w:pPr>
       <w:rPr>
-        <w:rFonts w:ascii="Symbol" w:hAnsi="Symbol" w:hint="default"/>
+        <w:rFonts w:hint="default" w:ascii="Symbol" w:hAnsi="Symbol"/>
       </w:rPr>
     </w:lvl>
     <w:lvl w:ilvl="1" w:tplc="040E0003" w:tentative="1">
@@ -2542,7 +2582,7 @@
         <w:ind w:left="1788" w:hanging="360"/>
       </w:pPr>
       <w:rPr>
-        <w:rFonts w:ascii="Courier New" w:hAnsi="Courier New" w:cs="Courier New" w:hint="default"/>
+        <w:rFonts w:hint="default" w:ascii="Courier New" w:hAnsi="Courier New" w:cs="Courier New"/>
       </w:rPr>
     </w:lvl>
     <w:lvl w:ilvl="2" w:tplc="040E0005" w:tentative="1">
@@ -2554,7 +2594,7 @@
         <w:ind w:left="2508" w:hanging="360"/>
       </w:pPr>
       <w:rPr>
-        <w:rFonts w:ascii="Wingdings" w:hAnsi="Wingdings" w:hint="default"/>
+        <w:rFonts w:hint="default" w:ascii="Wingdings" w:hAnsi="Wingdings"/>
       </w:rPr>
     </w:lvl>
     <w:lvl w:ilvl="3" w:tplc="040E0001" w:tentative="1">
@@ -2566,7 +2606,7 @@
         <w:ind w:left="3228" w:hanging="360"/>
       </w:pPr>
       <w:rPr>
-        <w:rFonts w:ascii="Symbol" w:hAnsi="Symbol" w:hint="default"/>
+        <w:rFonts w:hint="default" w:ascii="Symbol" w:hAnsi="Symbol"/>
       </w:rPr>
     </w:lvl>
     <w:lvl w:ilvl="4" w:tplc="040E0003" w:tentative="1">
@@ -2578,7 +2618,7 @@
         <w:ind w:left="3948" w:hanging="360"/>
       </w:pPr>
       <w:rPr>
-        <w:rFonts w:ascii="Courier New" w:hAnsi="Courier New" w:cs="Courier New" w:hint="default"/>
+        <w:rFonts w:hint="default" w:ascii="Courier New" w:hAnsi="Courier New" w:cs="Courier New"/>
       </w:rPr>
     </w:lvl>
     <w:lvl w:ilvl="5" w:tplc="040E0005" w:tentative="1">
@@ -2590,7 +2630,7 @@
         <w:ind w:left="4668" w:hanging="360"/>
       </w:pPr>
       <w:rPr>
-        <w:rFonts w:ascii="Wingdings" w:hAnsi="Wingdings" w:hint="default"/>
+        <w:rFonts w:hint="default" w:ascii="Wingdings" w:hAnsi="Wingdings"/>
       </w:rPr>
     </w:lvl>
     <w:lvl w:ilvl="6" w:tplc="040E0001" w:tentative="1">
@@ -2602,7 +2642,7 @@
         <w:ind w:left="5388" w:hanging="360"/>
       </w:pPr>
       <w:rPr>
-        <w:rFonts w:ascii="Symbol" w:hAnsi="Symbol" w:hint="default"/>
+        <w:rFonts w:hint="default" w:ascii="Symbol" w:hAnsi="Symbol"/>
       </w:rPr>
     </w:lvl>
     <w:lvl w:ilvl="7" w:tplc="040E0003" w:tentative="1">
@@ -2614,7 +2654,7 @@
         <w:ind w:left="6108" w:hanging="360"/>
       </w:pPr>
       <w:rPr>
-        <w:rFonts w:ascii="Courier New" w:hAnsi="Courier New" w:cs="Courier New" w:hint="default"/>
+        <w:rFonts w:hint="default" w:ascii="Courier New" w:hAnsi="Courier New" w:cs="Courier New"/>
       </w:rPr>
     </w:lvl>
     <w:lvl w:ilvl="8" w:tplc="040E0005" w:tentative="1">
@@ -2626,7 +2666,7 @@
         <w:ind w:left="6828" w:hanging="360"/>
       </w:pPr>
       <w:rPr>
-        <w:rFonts w:ascii="Wingdings" w:hAnsi="Wingdings" w:hint="default"/>
+        <w:rFonts w:hint="default" w:ascii="Wingdings" w:hAnsi="Wingdings"/>
       </w:rPr>
     </w:lvl>
   </w:abstractNum>
@@ -2643,7 +2683,7 @@
         <w:ind w:left="720" w:hanging="360"/>
       </w:pPr>
       <w:rPr>
-        <w:rFonts w:ascii="Symbol" w:hAnsi="Symbol" w:hint="default"/>
+        <w:rFonts w:hint="default" w:ascii="Symbol" w:hAnsi="Symbol"/>
       </w:rPr>
     </w:lvl>
     <w:lvl w:ilvl="1" w:tplc="040E0003">
@@ -2655,7 +2695,7 @@
         <w:ind w:left="1440" w:hanging="360"/>
       </w:pPr>
       <w:rPr>
-        <w:rFonts w:ascii="Courier New" w:hAnsi="Courier New" w:cs="Courier New" w:hint="default"/>
+        <w:rFonts w:hint="default" w:ascii="Courier New" w:hAnsi="Courier New" w:cs="Courier New"/>
       </w:rPr>
     </w:lvl>
     <w:lvl w:ilvl="2" w:tplc="040E0005">
@@ -2667,7 +2707,7 @@
         <w:ind w:left="2160" w:hanging="360"/>
       </w:pPr>
       <w:rPr>
-        <w:rFonts w:ascii="Wingdings" w:hAnsi="Wingdings" w:hint="default"/>
+        <w:rFonts w:hint="default" w:ascii="Wingdings" w:hAnsi="Wingdings"/>
       </w:rPr>
     </w:lvl>
     <w:lvl w:ilvl="3" w:tplc="040E0001" w:tentative="1">
@@ -2679,7 +2719,7 @@
         <w:ind w:left="2880" w:hanging="360"/>
       </w:pPr>
       <w:rPr>
-        <w:rFonts w:ascii="Symbol" w:hAnsi="Symbol" w:hint="default"/>
+        <w:rFonts w:hint="default" w:ascii="Symbol" w:hAnsi="Symbol"/>
       </w:rPr>
     </w:lvl>
     <w:lvl w:ilvl="4" w:tplc="040E0003" w:tentative="1">
@@ -2691,7 +2731,7 @@
         <w:ind w:left="3600" w:hanging="360"/>
       </w:pPr>
       <w:rPr>
-        <w:rFonts w:ascii="Courier New" w:hAnsi="Courier New" w:cs="Courier New" w:hint="default"/>
+        <w:rFonts w:hint="default" w:ascii="Courier New" w:hAnsi="Courier New" w:cs="Courier New"/>
       </w:rPr>
     </w:lvl>
     <w:lvl w:ilvl="5" w:tplc="040E0005" w:tentative="1">
@@ -2703,7 +2743,7 @@
         <w:ind w:left="4320" w:hanging="360"/>
       </w:pPr>
       <w:rPr>
-        <w:rFonts w:ascii="Wingdings" w:hAnsi="Wingdings" w:hint="default"/>
+        <w:rFonts w:hint="default" w:ascii="Wingdings" w:hAnsi="Wingdings"/>
       </w:rPr>
     </w:lvl>
     <w:lvl w:ilvl="6" w:tplc="040E0001" w:tentative="1">
@@ -2715,7 +2755,7 @@
         <w:ind w:left="5040" w:hanging="360"/>
       </w:pPr>
       <w:rPr>
-        <w:rFonts w:ascii="Symbol" w:hAnsi="Symbol" w:hint="default"/>
+        <w:rFonts w:hint="default" w:ascii="Symbol" w:hAnsi="Symbol"/>
       </w:rPr>
     </w:lvl>
     <w:lvl w:ilvl="7" w:tplc="040E0003" w:tentative="1">
@@ -2727,7 +2767,7 @@
         <w:ind w:left="5760" w:hanging="360"/>
       </w:pPr>
       <w:rPr>
-        <w:rFonts w:ascii="Courier New" w:hAnsi="Courier New" w:cs="Courier New" w:hint="default"/>
+        <w:rFonts w:hint="default" w:ascii="Courier New" w:hAnsi="Courier New" w:cs="Courier New"/>
       </w:rPr>
     </w:lvl>
     <w:lvl w:ilvl="8" w:tplc="040E0005" w:tentative="1">
@@ -2739,7 +2779,7 @@
         <w:ind w:left="6480" w:hanging="360"/>
       </w:pPr>
       <w:rPr>
-        <w:rFonts w:ascii="Wingdings" w:hAnsi="Wingdings" w:hint="default"/>
+        <w:rFonts w:hint="default" w:ascii="Wingdings" w:hAnsi="Wingdings"/>
       </w:rPr>
     </w:lvl>
   </w:abstractNum>
@@ -2756,7 +2796,7 @@
         <w:ind w:left="720" w:hanging="360"/>
       </w:pPr>
       <w:rPr>
-        <w:rFonts w:ascii="Symbol" w:hAnsi="Symbol" w:hint="default"/>
+        <w:rFonts w:hint="default" w:ascii="Symbol" w:hAnsi="Symbol"/>
       </w:rPr>
     </w:lvl>
     <w:lvl w:ilvl="1" w:tplc="040E0003">
@@ -2768,7 +2808,7 @@
         <w:ind w:left="1440" w:hanging="360"/>
       </w:pPr>
       <w:rPr>
-        <w:rFonts w:ascii="Courier New" w:hAnsi="Courier New" w:cs="Courier New" w:hint="default"/>
+        <w:rFonts w:hint="default" w:ascii="Courier New" w:hAnsi="Courier New" w:cs="Courier New"/>
       </w:rPr>
     </w:lvl>
     <w:lvl w:ilvl="2" w:tplc="040E0005" w:tentative="1">
@@ -2780,7 +2820,7 @@
         <w:ind w:left="2160" w:hanging="360"/>
       </w:pPr>
       <w:rPr>
-        <w:rFonts w:ascii="Wingdings" w:hAnsi="Wingdings" w:hint="default"/>
+        <w:rFonts w:hint="default" w:ascii="Wingdings" w:hAnsi="Wingdings"/>
       </w:rPr>
     </w:lvl>
     <w:lvl w:ilvl="3" w:tplc="040E0001" w:tentative="1">
@@ -2792,7 +2832,7 @@
         <w:ind w:left="2880" w:hanging="360"/>
       </w:pPr>
       <w:rPr>
-        <w:rFonts w:ascii="Symbol" w:hAnsi="Symbol" w:hint="default"/>
+        <w:rFonts w:hint="default" w:ascii="Symbol" w:hAnsi="Symbol"/>
       </w:rPr>
     </w:lvl>
     <w:lvl w:ilvl="4" w:tplc="040E0003" w:tentative="1">
@@ -2804,7 +2844,7 @@
         <w:ind w:left="3600" w:hanging="360"/>
       </w:pPr>
       <w:rPr>
-        <w:rFonts w:ascii="Courier New" w:hAnsi="Courier New" w:cs="Courier New" w:hint="default"/>
+        <w:rFonts w:hint="default" w:ascii="Courier New" w:hAnsi="Courier New" w:cs="Courier New"/>
       </w:rPr>
     </w:lvl>
     <w:lvl w:ilvl="5" w:tplc="040E0005" w:tentative="1">
@@ -2816,7 +2856,7 @@
         <w:ind w:left="4320" w:hanging="360"/>
       </w:pPr>
       <w:rPr>
-        <w:rFonts w:ascii="Wingdings" w:hAnsi="Wingdings" w:hint="default"/>
+        <w:rFonts w:hint="default" w:ascii="Wingdings" w:hAnsi="Wingdings"/>
       </w:rPr>
     </w:lvl>
     <w:lvl w:ilvl="6" w:tplc="040E0001" w:tentative="1">
@@ -2828,7 +2868,7 @@
         <w:ind w:left="5040" w:hanging="360"/>
       </w:pPr>
       <w:rPr>
-        <w:rFonts w:ascii="Symbol" w:hAnsi="Symbol" w:hint="default"/>
+        <w:rFonts w:hint="default" w:ascii="Symbol" w:hAnsi="Symbol"/>
       </w:rPr>
     </w:lvl>
     <w:lvl w:ilvl="7" w:tplc="040E0003" w:tentative="1">
@@ -2840,7 +2880,7 @@
         <w:ind w:left="5760" w:hanging="360"/>
       </w:pPr>
       <w:rPr>
-        <w:rFonts w:ascii="Courier New" w:hAnsi="Courier New" w:cs="Courier New" w:hint="default"/>
+        <w:rFonts w:hint="default" w:ascii="Courier New" w:hAnsi="Courier New" w:cs="Courier New"/>
       </w:rPr>
     </w:lvl>
     <w:lvl w:ilvl="8" w:tplc="040E0005" w:tentative="1">
@@ -2852,7 +2892,7 @@
         <w:ind w:left="6480" w:hanging="360"/>
       </w:pPr>
       <w:rPr>
-        <w:rFonts w:ascii="Wingdings" w:hAnsi="Wingdings" w:hint="default"/>
+        <w:rFonts w:hint="default" w:ascii="Wingdings" w:hAnsi="Wingdings"/>
       </w:rPr>
     </w:lvl>
   </w:abstractNum>
@@ -2884,11 +2924,11 @@
 </file>
 
 <file path=word/styles.xml><?xml version="1.0" encoding="utf-8"?>
-<w:styles xmlns:mc="http://schemas.openxmlformats.org/markup-compatibility/2006" xmlns:r="http://schemas.openxmlformats.org/officeDocument/2006/relationships" xmlns:w="http://schemas.openxmlformats.org/wordprocessingml/2006/main" xmlns:w14="http://schemas.microsoft.com/office/word/2010/wordml" xmlns:w15="http://schemas.microsoft.com/office/word/2012/wordml" xmlns:w16cex="http://schemas.microsoft.com/office/word/2018/wordml/cex" xmlns:w16cid="http://schemas.microsoft.com/office/word/2016/wordml/cid" xmlns:w16="http://schemas.microsoft.com/office/word/2018/wordml" xmlns:w16du="http://schemas.microsoft.com/office/word/2023/wordml/word16du" xmlns:w16sdtdh="http://schemas.microsoft.com/office/word/2020/wordml/sdtdatahash" xmlns:w16sdtfl="http://schemas.microsoft.com/office/word/2024/wordml/sdtformatlock" xmlns:w16se="http://schemas.microsoft.com/office/word/2015/wordml/symex" mc:Ignorable="w14 w15 w16se w16cid w16 w16cex w16sdtdh w16sdtfl w16du">
+<w:styles xmlns:wp14="http://schemas.microsoft.com/office/word/2010/wordprocessingDrawing" xmlns:mc="http://schemas.openxmlformats.org/markup-compatibility/2006" xmlns:r="http://schemas.openxmlformats.org/officeDocument/2006/relationships" xmlns:w="http://schemas.openxmlformats.org/wordprocessingml/2006/main" xmlns:w14="http://schemas.microsoft.com/office/word/2010/wordml" xmlns:w15="http://schemas.microsoft.com/office/word/2012/wordml" xmlns:w16cex="http://schemas.microsoft.com/office/word/2018/wordml/cex" xmlns:w16cid="http://schemas.microsoft.com/office/word/2016/wordml/cid" xmlns:w16="http://schemas.microsoft.com/office/word/2018/wordml" xmlns:w16du="http://schemas.microsoft.com/office/word/2023/wordml/word16du" xmlns:w16sdtdh="http://schemas.microsoft.com/office/word/2020/wordml/sdtdatahash" xmlns:w16sdtfl="http://schemas.microsoft.com/office/word/2024/wordml/sdtformatlock" xmlns:w16se="http://schemas.microsoft.com/office/word/2015/wordml/symex" mc:Ignorable="w14 w15 w16se w16cid w16 w16cex w16sdtdh w16sdtfl w16du wp14">
   <w:docDefaults>
     <w:rPrDefault>
       <w:rPr>
-        <w:rFonts w:asciiTheme="minorHAnsi" w:eastAsiaTheme="minorHAnsi" w:hAnsiTheme="minorHAnsi" w:cstheme="minorBidi"/>
+        <w:rFonts w:asciiTheme="minorHAnsi" w:hAnsiTheme="minorHAnsi" w:eastAsiaTheme="minorHAnsi" w:cstheme="minorBidi"/>
         <w:kern w:val="2"/>
         <w:sz w:val="22"/>
         <w:szCs w:val="22"/>
@@ -2905,14 +2945,14 @@
   <w:latentStyles w:defLockedState="0" w:defUIPriority="99" w:defSemiHidden="0" w:defUnhideWhenUsed="0" w:defQFormat="0" w:count="376">
     <w:lsdException w:name="Normal" w:uiPriority="0" w:qFormat="1"/>
     <w:lsdException w:name="heading 1" w:uiPriority="9" w:qFormat="1"/>
-    <w:lsdException w:name="heading 2" w:semiHidden="1" w:uiPriority="9" w:unhideWhenUsed="1" w:qFormat="1"/>
-    <w:lsdException w:name="heading 3" w:semiHidden="1" w:uiPriority="9" w:unhideWhenUsed="1" w:qFormat="1"/>
-    <w:lsdException w:name="heading 4" w:semiHidden="1" w:uiPriority="9" w:unhideWhenUsed="1" w:qFormat="1"/>
-    <w:lsdException w:name="heading 5" w:semiHidden="1" w:uiPriority="9" w:unhideWhenUsed="1" w:qFormat="1"/>
-    <w:lsdException w:name="heading 6" w:semiHidden="1" w:uiPriority="9" w:unhideWhenUsed="1" w:qFormat="1"/>
-    <w:lsdException w:name="heading 7" w:semiHidden="1" w:uiPriority="9" w:unhideWhenUsed="1" w:qFormat="1"/>
-    <w:lsdException w:name="heading 8" w:semiHidden="1" w:uiPriority="9" w:unhideWhenUsed="1" w:qFormat="1"/>
-    <w:lsdException w:name="heading 9" w:semiHidden="1" w:uiPriority="9" w:unhideWhenUsed="1" w:qFormat="1"/>
+    <w:lsdException w:name="heading 2" w:uiPriority="9" w:semiHidden="1" w:unhideWhenUsed="1" w:qFormat="1"/>
+    <w:lsdException w:name="heading 3" w:uiPriority="9" w:semiHidden="1" w:unhideWhenUsed="1" w:qFormat="1"/>
+    <w:lsdException w:name="heading 4" w:uiPriority="9" w:semiHidden="1" w:unhideWhenUsed="1" w:qFormat="1"/>
+    <w:lsdException w:name="heading 5" w:uiPriority="9" w:semiHidden="1" w:unhideWhenUsed="1" w:qFormat="1"/>
+    <w:lsdException w:name="heading 6" w:uiPriority="9" w:semiHidden="1" w:unhideWhenUsed="1" w:qFormat="1"/>
+    <w:lsdException w:name="heading 7" w:uiPriority="9" w:semiHidden="1" w:unhideWhenUsed="1" w:qFormat="1"/>
+    <w:lsdException w:name="heading 8" w:uiPriority="9" w:semiHidden="1" w:unhideWhenUsed="1" w:qFormat="1"/>
+    <w:lsdException w:name="heading 9" w:uiPriority="9" w:semiHidden="1" w:unhideWhenUsed="1" w:qFormat="1"/>
     <w:lsdException w:name="index 1" w:semiHidden="1" w:unhideWhenUsed="1"/>
     <w:lsdException w:name="index 2" w:semiHidden="1" w:unhideWhenUsed="1"/>
     <w:lsdException w:name="index 3" w:semiHidden="1" w:unhideWhenUsed="1"/>
@@ -2922,22 +2962,22 @@
     <w:lsdException w:name="index 7" w:semiHidden="1" w:unhideWhenUsed="1"/>
     <w:lsdException w:name="index 8" w:semiHidden="1" w:unhideWhenUsed="1"/>
     <w:lsdException w:name="index 9" w:semiHidden="1" w:unhideWhenUsed="1"/>
-    <w:lsdException w:name="toc 1" w:semiHidden="1" w:uiPriority="39" w:unhideWhenUsed="1"/>
-    <w:lsdException w:name="toc 2" w:semiHidden="1" w:uiPriority="39" w:unhideWhenUsed="1"/>
-    <w:lsdException w:name="toc 3" w:semiHidden="1" w:uiPriority="39" w:unhideWhenUsed="1"/>
-    <w:lsdException w:name="toc 4" w:semiHidden="1" w:uiPriority="39" w:unhideWhenUsed="1"/>
-    <w:lsdException w:name="toc 5" w:semiHidden="1" w:uiPriority="39" w:unhideWhenUsed="1"/>
-    <w:lsdException w:name="toc 6" w:semiHidden="1" w:uiPriority="39" w:unhideWhenUsed="1"/>
-    <w:lsdException w:name="toc 7" w:semiHidden="1" w:uiPriority="39" w:unhideWhenUsed="1"/>
-    <w:lsdException w:name="toc 8" w:semiHidden="1" w:uiPriority="39" w:unhideWhenUsed="1"/>
-    <w:lsdException w:name="toc 9" w:semiHidden="1" w:uiPriority="39" w:unhideWhenUsed="1"/>
+    <w:lsdException w:name="toc 1" w:uiPriority="39" w:semiHidden="1" w:unhideWhenUsed="1"/>
+    <w:lsdException w:name="toc 2" w:uiPriority="39" w:semiHidden="1" w:unhideWhenUsed="1"/>
+    <w:lsdException w:name="toc 3" w:uiPriority="39" w:semiHidden="1" w:unhideWhenUsed="1"/>
+    <w:lsdException w:name="toc 4" w:uiPriority="39" w:semiHidden="1" w:unhideWhenUsed="1"/>
+    <w:lsdException w:name="toc 5" w:uiPriority="39" w:semiHidden="1" w:unhideWhenUsed="1"/>
+    <w:lsdException w:name="toc 6" w:uiPriority="39" w:semiHidden="1" w:unhideWhenUsed="1"/>
+    <w:lsdException w:name="toc 7" w:uiPriority="39" w:semiHidden="1" w:unhideWhenUsed="1"/>
+    <w:lsdException w:name="toc 8" w:uiPriority="39" w:semiHidden="1" w:unhideWhenUsed="1"/>
+    <w:lsdException w:name="toc 9" w:uiPriority="39" w:semiHidden="1" w:unhideWhenUsed="1"/>
     <w:lsdException w:name="Normal Indent" w:semiHidden="1" w:unhideWhenUsed="1"/>
     <w:lsdException w:name="footnote text" w:semiHidden="1" w:unhideWhenUsed="1"/>
     <w:lsdException w:name="annotation text" w:semiHidden="1" w:unhideWhenUsed="1"/>
     <w:lsdException w:name="header" w:semiHidden="1" w:unhideWhenUsed="1"/>
     <w:lsdException w:name="footer" w:semiHidden="1" w:unhideWhenUsed="1"/>
     <w:lsdException w:name="index heading" w:semiHidden="1" w:unhideWhenUsed="1"/>
-    <w:lsdException w:name="caption" w:semiHidden="1" w:uiPriority="35" w:unhideWhenUsed="1" w:qFormat="1"/>
+    <w:lsdException w:name="caption" w:uiPriority="35" w:semiHidden="1" w:unhideWhenUsed="1" w:qFormat="1"/>
     <w:lsdException w:name="table of figures" w:semiHidden="1" w:unhideWhenUsed="1"/>
     <w:lsdException w:name="envelope address" w:semiHidden="1" w:unhideWhenUsed="1"/>
     <w:lsdException w:name="envelope return" w:semiHidden="1" w:unhideWhenUsed="1"/>
@@ -2968,7 +3008,7 @@
     <w:lsdException w:name="Title" w:uiPriority="10" w:qFormat="1"/>
     <w:lsdException w:name="Closing" w:semiHidden="1" w:unhideWhenUsed="1"/>
     <w:lsdException w:name="Signature" w:semiHidden="1" w:unhideWhenUsed="1"/>
-    <w:lsdException w:name="Default Paragraph Font" w:semiHidden="1" w:uiPriority="1" w:unhideWhenUsed="1"/>
+    <w:lsdException w:name="Default Paragraph Font" w:uiPriority="1" w:semiHidden="1" w:unhideWhenUsed="1"/>
     <w:lsdException w:name="Body Text" w:semiHidden="1" w:unhideWhenUsed="1"/>
     <w:lsdException w:name="Body Text Indent" w:semiHidden="1" w:unhideWhenUsed="1"/>
     <w:lsdException w:name="List Continue" w:semiHidden="1" w:unhideWhenUsed="1"/>
@@ -3168,8 +3208,8 @@
     <w:lsdException w:name="Subtle Reference" w:uiPriority="31" w:qFormat="1"/>
     <w:lsdException w:name="Intense Reference" w:uiPriority="32" w:qFormat="1"/>
     <w:lsdException w:name="Book Title" w:uiPriority="33" w:qFormat="1"/>
-    <w:lsdException w:name="Bibliography" w:semiHidden="1" w:uiPriority="37" w:unhideWhenUsed="1"/>
-    <w:lsdException w:name="TOC Heading" w:semiHidden="1" w:uiPriority="39" w:unhideWhenUsed="1" w:qFormat="1"/>
+    <w:lsdException w:name="Bibliography" w:uiPriority="37" w:semiHidden="1" w:unhideWhenUsed="1"/>
+    <w:lsdException w:name="TOC Heading" w:uiPriority="39" w:semiHidden="1" w:unhideWhenUsed="1" w:qFormat="1"/>
     <w:lsdException w:name="Plain Table 1" w:uiPriority="41"/>
     <w:lsdException w:name="Plain Table 2" w:uiPriority="42"/>
     <w:lsdException w:name="Plain Table 3" w:uiPriority="43"/>
@@ -3280,7 +3320,7 @@
     <w:lsdException w:name="Unresolved Mention" w:semiHidden="1" w:unhideWhenUsed="1"/>
     <w:lsdException w:name="Smart Link" w:semiHidden="1" w:unhideWhenUsed="1"/>
   </w:latentStyles>
-  <w:style w:type="paragraph" w:default="1" w:styleId="Norml">
+  <w:style w:type="paragraph" w:styleId="Norml" w:default="1">
     <w:name w:val="Normal"/>
     <w:qFormat/>
     <w:rsid w:val="00C12E01"/>
@@ -3300,7 +3340,7 @@
       <w:outlineLvl w:val="0"/>
     </w:pPr>
     <w:rPr>
-      <w:rFonts w:asciiTheme="majorHAnsi" w:eastAsiaTheme="majorEastAsia" w:hAnsiTheme="majorHAnsi" w:cstheme="majorBidi"/>
+      <w:rFonts w:asciiTheme="majorHAnsi" w:hAnsiTheme="majorHAnsi" w:eastAsiaTheme="majorEastAsia" w:cstheme="majorBidi"/>
       <w:color w:val="0F4761" w:themeColor="accent1" w:themeShade="BF"/>
       <w:sz w:val="40"/>
       <w:szCs w:val="40"/>
@@ -3323,7 +3363,7 @@
       <w:outlineLvl w:val="1"/>
     </w:pPr>
     <w:rPr>
-      <w:rFonts w:asciiTheme="majorHAnsi" w:eastAsiaTheme="majorEastAsia" w:hAnsiTheme="majorHAnsi" w:cstheme="majorBidi"/>
+      <w:rFonts w:asciiTheme="majorHAnsi" w:hAnsiTheme="majorHAnsi" w:eastAsiaTheme="majorEastAsia" w:cstheme="majorBidi"/>
       <w:color w:val="0F4761" w:themeColor="accent1" w:themeShade="BF"/>
       <w:sz w:val="32"/>
       <w:szCs w:val="32"/>
@@ -3484,13 +3524,13 @@
       <w:color w:val="272727" w:themeColor="text1" w:themeTint="D8"/>
     </w:rPr>
   </w:style>
-  <w:style w:type="character" w:default="1" w:styleId="Bekezdsalapbettpusa">
+  <w:style w:type="character" w:styleId="Bekezdsalapbettpusa" w:default="1">
     <w:name w:val="Default Paragraph Font"/>
     <w:uiPriority w:val="1"/>
     <w:semiHidden/>
     <w:unhideWhenUsed/>
   </w:style>
-  <w:style w:type="table" w:default="1" w:styleId="Normltblzat">
+  <w:style w:type="table" w:styleId="Normltblzat" w:default="1">
     <w:name w:val="Normal Table"/>
     <w:uiPriority w:val="99"/>
     <w:semiHidden/>
@@ -3505,26 +3545,26 @@
       </w:tblCellMar>
     </w:tblPr>
   </w:style>
-  <w:style w:type="numbering" w:default="1" w:styleId="Nemlista">
+  <w:style w:type="numbering" w:styleId="Nemlista" w:default="1">
     <w:name w:val="No List"/>
     <w:uiPriority w:val="99"/>
     <w:semiHidden/>
     <w:unhideWhenUsed/>
   </w:style>
-  <w:style w:type="character" w:customStyle="1" w:styleId="Cmsor1Char">
+  <w:style w:type="character" w:styleId="Cmsor1Char" w:customStyle="1">
     <w:name w:val="Címsor 1 Char"/>
     <w:basedOn w:val="Bekezdsalapbettpusa"/>
     <w:link w:val="Cmsor1"/>
     <w:uiPriority w:val="9"/>
     <w:rsid w:val="00E95733"/>
     <w:rPr>
-      <w:rFonts w:asciiTheme="majorHAnsi" w:eastAsiaTheme="majorEastAsia" w:hAnsiTheme="majorHAnsi" w:cstheme="majorBidi"/>
+      <w:rFonts w:asciiTheme="majorHAnsi" w:hAnsiTheme="majorHAnsi" w:eastAsiaTheme="majorEastAsia" w:cstheme="majorBidi"/>
       <w:color w:val="0F4761" w:themeColor="accent1" w:themeShade="BF"/>
       <w:sz w:val="40"/>
       <w:szCs w:val="40"/>
     </w:rPr>
   </w:style>
-  <w:style w:type="character" w:customStyle="1" w:styleId="Cmsor2Char">
+  <w:style w:type="character" w:styleId="Cmsor2Char" w:customStyle="1">
     <w:name w:val="Címsor 2 Char"/>
     <w:basedOn w:val="Bekezdsalapbettpusa"/>
     <w:link w:val="Cmsor2"/>
@@ -3532,13 +3572,13 @@
     <w:semiHidden/>
     <w:rsid w:val="00E95733"/>
     <w:rPr>
-      <w:rFonts w:asciiTheme="majorHAnsi" w:eastAsiaTheme="majorEastAsia" w:hAnsiTheme="majorHAnsi" w:cstheme="majorBidi"/>
+      <w:rFonts w:asciiTheme="majorHAnsi" w:hAnsiTheme="majorHAnsi" w:eastAsiaTheme="majorEastAsia" w:cstheme="majorBidi"/>
       <w:color w:val="0F4761" w:themeColor="accent1" w:themeShade="BF"/>
       <w:sz w:val="32"/>
       <w:szCs w:val="32"/>
     </w:rPr>
   </w:style>
-  <w:style w:type="character" w:customStyle="1" w:styleId="Cmsor3Char">
+  <w:style w:type="character" w:styleId="Cmsor3Char" w:customStyle="1">
     <w:name w:val="Címsor 3 Char"/>
     <w:basedOn w:val="Bekezdsalapbettpusa"/>
     <w:link w:val="Cmsor3"/>
@@ -3552,7 +3592,7 @@
       <w:szCs w:val="28"/>
     </w:rPr>
   </w:style>
-  <w:style w:type="character" w:customStyle="1" w:styleId="Cmsor4Char">
+  <w:style w:type="character" w:styleId="Cmsor4Char" w:customStyle="1">
     <w:name w:val="Címsor 4 Char"/>
     <w:basedOn w:val="Bekezdsalapbettpusa"/>
     <w:link w:val="Cmsor4"/>
@@ -3566,7 +3606,7 @@
       <w:color w:val="0F4761" w:themeColor="accent1" w:themeShade="BF"/>
     </w:rPr>
   </w:style>
-  <w:style w:type="character" w:customStyle="1" w:styleId="Cmsor5Char">
+  <w:style w:type="character" w:styleId="Cmsor5Char" w:customStyle="1">
     <w:name w:val="Címsor 5 Char"/>
     <w:basedOn w:val="Bekezdsalapbettpusa"/>
     <w:link w:val="Cmsor5"/>
@@ -3578,7 +3618,7 @@
       <w:color w:val="0F4761" w:themeColor="accent1" w:themeShade="BF"/>
     </w:rPr>
   </w:style>
-  <w:style w:type="character" w:customStyle="1" w:styleId="Cmsor6Char">
+  <w:style w:type="character" w:styleId="Cmsor6Char" w:customStyle="1">
     <w:name w:val="Címsor 6 Char"/>
     <w:basedOn w:val="Bekezdsalapbettpusa"/>
     <w:link w:val="Cmsor6"/>
@@ -3592,7 +3632,7 @@
       <w:color w:val="595959" w:themeColor="text1" w:themeTint="A6"/>
     </w:rPr>
   </w:style>
-  <w:style w:type="character" w:customStyle="1" w:styleId="Cmsor7Char">
+  <w:style w:type="character" w:styleId="Cmsor7Char" w:customStyle="1">
     <w:name w:val="Címsor 7 Char"/>
     <w:basedOn w:val="Bekezdsalapbettpusa"/>
     <w:link w:val="Cmsor7"/>
@@ -3604,7 +3644,7 @@
       <w:color w:val="595959" w:themeColor="text1" w:themeTint="A6"/>
     </w:rPr>
   </w:style>
-  <w:style w:type="character" w:customStyle="1" w:styleId="Cmsor8Char">
+  <w:style w:type="character" w:styleId="Cmsor8Char" w:customStyle="1">
     <w:name w:val="Címsor 8 Char"/>
     <w:basedOn w:val="Bekezdsalapbettpusa"/>
     <w:link w:val="Cmsor8"/>
@@ -3618,7 +3658,7 @@
       <w:color w:val="272727" w:themeColor="text1" w:themeTint="D8"/>
     </w:rPr>
   </w:style>
-  <w:style w:type="character" w:customStyle="1" w:styleId="Cmsor9Char">
+  <w:style w:type="character" w:styleId="Cmsor9Char" w:customStyle="1">
     <w:name w:val="Címsor 9 Char"/>
     <w:basedOn w:val="Bekezdsalapbettpusa"/>
     <w:link w:val="Cmsor9"/>
@@ -3643,21 +3683,21 @@
       <w:contextualSpacing/>
     </w:pPr>
     <w:rPr>
-      <w:rFonts w:asciiTheme="majorHAnsi" w:eastAsiaTheme="majorEastAsia" w:hAnsiTheme="majorHAnsi" w:cstheme="majorBidi"/>
+      <w:rFonts w:asciiTheme="majorHAnsi" w:hAnsiTheme="majorHAnsi" w:eastAsiaTheme="majorEastAsia" w:cstheme="majorBidi"/>
       <w:spacing w:val="-10"/>
       <w:kern w:val="28"/>
       <w:sz w:val="56"/>
       <w:szCs w:val="56"/>
     </w:rPr>
   </w:style>
-  <w:style w:type="character" w:customStyle="1" w:styleId="CmChar">
+  <w:style w:type="character" w:styleId="CmChar" w:customStyle="1">
     <w:name w:val="Cím Char"/>
     <w:basedOn w:val="Bekezdsalapbettpusa"/>
     <w:link w:val="Cm"/>
     <w:uiPriority w:val="10"/>
     <w:rsid w:val="00E95733"/>
     <w:rPr>
-      <w:rFonts w:asciiTheme="majorHAnsi" w:eastAsiaTheme="majorEastAsia" w:hAnsiTheme="majorHAnsi" w:cstheme="majorBidi"/>
+      <w:rFonts w:asciiTheme="majorHAnsi" w:hAnsiTheme="majorHAnsi" w:eastAsiaTheme="majorEastAsia" w:cstheme="majorBidi"/>
       <w:spacing w:val="-10"/>
       <w:kern w:val="28"/>
       <w:sz w:val="56"/>
@@ -3685,7 +3725,7 @@
       <w:szCs w:val="28"/>
     </w:rPr>
   </w:style>
-  <w:style w:type="character" w:customStyle="1" w:styleId="AlcmChar">
+  <w:style w:type="character" w:styleId="AlcmChar" w:customStyle="1">
     <w:name w:val="Alcím Char"/>
     <w:basedOn w:val="Bekezdsalapbettpusa"/>
     <w:link w:val="Alcm"/>
@@ -3717,7 +3757,7 @@
       <w:color w:val="404040" w:themeColor="text1" w:themeTint="BF"/>
     </w:rPr>
   </w:style>
-  <w:style w:type="character" w:customStyle="1" w:styleId="IdzetChar">
+  <w:style w:type="character" w:styleId="IdzetChar" w:customStyle="1">
     <w:name w:val="Idézet Char"/>
     <w:basedOn w:val="Bekezdsalapbettpusa"/>
     <w:link w:val="Idzet"/>
@@ -3762,8 +3802,8 @@
     <w:rsid w:val="00E95733"/>
     <w:pPr>
       <w:pBdr>
-        <w:top w:val="single" w:sz="4" w:space="10" w:color="0F4761" w:themeColor="accent1" w:themeShade="BF"/>
-        <w:bottom w:val="single" w:sz="4" w:space="10" w:color="0F4761" w:themeColor="accent1" w:themeShade="BF"/>
+        <w:top w:val="single" w:color="0F4761" w:themeColor="accent1" w:themeShade="BF" w:sz="4" w:space="10"/>
+        <w:bottom w:val="single" w:color="0F4761" w:themeColor="accent1" w:themeShade="BF" w:sz="4" w:space="10"/>
       </w:pBdr>
       <w:spacing w:before="360" w:after="360"/>
       <w:ind w:left="864" w:right="864"/>
@@ -3775,7 +3815,7 @@
       <w:color w:val="0F4761" w:themeColor="accent1" w:themeShade="BF"/>
     </w:rPr>
   </w:style>
-  <w:style w:type="character" w:customStyle="1" w:styleId="KiemeltidzetChar">
+  <w:style w:type="character" w:styleId="KiemeltidzetChar" w:customStyle="1">
     <w:name w:val="Kiemelt idézet Char"/>
     <w:basedOn w:val="Bekezdsalapbettpusa"/>
     <w:link w:val="Kiemeltidzet"/>

</xml_diff>